<commit_message>
* Change XML to JSON
</commit_message>
<xml_diff>
--- a/GDD/Spect.docx
+++ b/GDD/Spect.docx
@@ -217,7 +217,19 @@
         <w:rPr>
           <w:b/>
         </w:rPr>
-        <w:t>Số trận đã chơi</w:t>
+        <w:t>Số</w:t>
+      </w:r>
+      <w:r>
+        <w:rPr>
+          <w:b/>
+        </w:rPr>
+        <w:t xml:space="preserve"> câu</w:t>
+      </w:r>
+      <w:r>
+        <w:rPr>
+          <w:b/>
+        </w:rPr>
+        <w:t xml:space="preserve"> đã chơi</w:t>
       </w:r>
     </w:p>
     <w:p>
@@ -235,7 +247,19 @@
         <w:rPr>
           <w:b/>
         </w:rPr>
-        <w:t>Số trận thắng</w:t>
+        <w:t>Số</w:t>
+      </w:r>
+      <w:r>
+        <w:rPr>
+          <w:b/>
+        </w:rPr>
+        <w:t xml:space="preserve"> câu đã</w:t>
+      </w:r>
+      <w:r>
+        <w:rPr>
+          <w:b/>
+        </w:rPr>
+        <w:t xml:space="preserve"> thắng</w:t>
       </w:r>
     </w:p>
     <w:p>
@@ -298,6 +322,18 @@
         </w:numPr>
       </w:pPr>
       <w:r>
+        <w:t>Show đán án</w:t>
+      </w:r>
+    </w:p>
+    <w:p>
+      <w:pPr>
+        <w:pStyle w:val="ListParagraph"/>
+        <w:numPr>
+          <w:ilvl w:val="0"/>
+          <w:numId w:val="7"/>
+        </w:numPr>
+      </w:pPr>
+      <w:r>
         <w:t>Trả lờ</w:t>
       </w:r>
       <w:r>
@@ -466,15 +502,18 @@
         </w:rPr>
       </w:pPr>
       <w:r>
-        <w:t>Không</w:t>
-      </w:r>
-      <w:r>
-        <w:t xml:space="preserve"> trả lời: </w:t>
+        <w:t>Trả lời sai</w:t>
+      </w:r>
+      <w:r>
+        <w:t xml:space="preserve">: </w:t>
       </w:r>
       <w:r>
         <w:tab/>
       </w:r>
       <w:r>
+        <w:tab/>
+      </w:r>
+      <w:r>
         <w:rPr>
           <w:b/>
         </w:rPr>
@@ -508,7 +547,10 @@
         </w:numPr>
       </w:pPr>
       <w:r>
-        <w:t xml:space="preserve">Số điểm luôn: </w:t>
+        <w:t>Tổng s</w:t>
+      </w:r>
+      <w:r>
+        <w:t xml:space="preserve">ố điểm luôn: </w:t>
       </w:r>
       <w:r>
         <w:tab/>
@@ -659,6 +701,21 @@
       <w:pPr>
         <w:pStyle w:val="ListParagraph"/>
         <w:numPr>
+          <w:ilvl w:val="1"/>
+          <w:numId w:val="7"/>
+        </w:numPr>
+      </w:pPr>
+      <w:r>
+        <w:t>===============================================</w:t>
+      </w:r>
+      <w:r>
+        <w:t>===================1</w:t>
+      </w:r>
+    </w:p>
+    <w:p>
+      <w:pPr>
+        <w:pStyle w:val="ListParagraph"/>
+        <w:numPr>
           <w:ilvl w:val="0"/>
           <w:numId w:val="7"/>
         </w:numPr>
@@ -761,6 +818,18 @@
           <w:b/>
         </w:rPr>
         <w:t>4000 kim vương</w:t>
+      </w:r>
+    </w:p>
+    <w:p>
+      <w:pPr>
+        <w:pStyle w:val="ListParagraph"/>
+        <w:numPr>
+          <w:ilvl w:val="0"/>
+          <w:numId w:val="7"/>
+        </w:numPr>
+      </w:pPr>
+      <w:r>
+        <w:t>Làm cách nào random ra câu hỏi và lưu vết lại ==================================2</w:t>
       </w:r>
     </w:p>
     <w:p>
@@ -838,9 +907,6 @@
           <w:ilvl w:val="1"/>
           <w:numId w:val="7"/>
         </w:numPr>
-        <w:rPr>
-          <w:b/>
-        </w:rPr>
       </w:pPr>
       <w:r>
         <w:rPr>
@@ -848,6 +914,36 @@
         </w:rPr>
         <w:t>Điểm số</w:t>
       </w:r>
+      <w:r>
+        <w:rPr>
+          <w:b/>
+        </w:rPr>
+        <w:t xml:space="preserve"> </w:t>
+      </w:r>
+      <w:r>
+        <w:rPr>
+          <w:b/>
+        </w:rPr>
+        <w:t>= tổng điểm các câu hỏi đã trả lờ</w:t>
+      </w:r>
+      <w:r>
+        <w:rPr>
+          <w:b/>
+        </w:rPr>
+        <w:t>i</w:t>
+      </w:r>
+    </w:p>
+    <w:p>
+      <w:pPr>
+        <w:pStyle w:val="ListParagraph"/>
+        <w:numPr>
+          <w:ilvl w:val="2"/>
+          <w:numId w:val="7"/>
+        </w:numPr>
+      </w:pPr>
+      <w:r>
+        <w:t>Cách tính như SOLO</w:t>
+      </w:r>
     </w:p>
     <w:p>
       <w:pPr>
@@ -882,6 +978,7 @@
         <w:rPr>
           <w:b/>
         </w:rPr>
+        <w:lastRenderedPageBreak/>
         <w:t>Số trận đã thắng</w:t>
       </w:r>
     </w:p>
@@ -936,7 +1033,6 @@
         </w:numPr>
       </w:pPr>
       <w:r>
-        <w:lastRenderedPageBreak/>
         <w:t>Văn học</w:t>
       </w:r>
     </w:p>
@@ -988,7 +1084,13 @@
         </w:numPr>
       </w:pPr>
       <w:r>
-        <w:t xml:space="preserve">Hai người chơi sẽ </w:t>
+        <w:t>Hai người chơi</w:t>
+      </w:r>
+      <w:r>
+        <w:t xml:space="preserve"> có cùng chủ đề</w:t>
+      </w:r>
+      <w:r>
+        <w:t xml:space="preserve"> sẽ </w:t>
       </w:r>
       <w:r>
         <w:t xml:space="preserve">được chọn ngẫu nhiên từ server để </w:t>
@@ -1102,12 +1204,14 @@
         </w:numPr>
         <w:rPr>
           <w:i/>
+          <w:strike/>
           <w:highlight w:val="yellow"/>
         </w:rPr>
       </w:pPr>
       <w:r>
         <w:rPr>
           <w:i/>
+          <w:strike/>
           <w:highlight w:val="yellow"/>
         </w:rPr>
         <w:t>(</w:t>
@@ -1115,6 +1219,7 @@
       <w:r>
         <w:rPr>
           <w:i/>
+          <w:strike/>
           <w:highlight w:val="yellow"/>
         </w:rPr>
         <w:t>Mọi trợ giúp đều được áp dụng ở chế độ này</w:t>
@@ -1122,6 +1227,7 @@
       <w:r>
         <w:rPr>
           <w:i/>
+          <w:strike/>
           <w:highlight w:val="yellow"/>
         </w:rPr>
         <w:t>)</w:t>
@@ -1155,42 +1261,66 @@
       <w:pPr>
         <w:pStyle w:val="ListParagraph"/>
         <w:numPr>
-          <w:ilvl w:val="0"/>
-          <w:numId w:val="7"/>
-        </w:numPr>
-      </w:pPr>
-      <w:r>
-        <w:t>Quy định thắng thua:</w:t>
-      </w:r>
-    </w:p>
-    <w:p>
-      <w:pPr>
-        <w:pStyle w:val="ListParagraph"/>
-        <w:numPr>
           <w:ilvl w:val="1"/>
           <w:numId w:val="7"/>
         </w:numPr>
       </w:pPr>
       <w:r>
-        <w:t>Ưu tiên 1: Ai có nhiều câu đúng hơn sẽ thắng</w:t>
-      </w:r>
-    </w:p>
-    <w:p>
-      <w:pPr>
-        <w:pStyle w:val="ListParagraph"/>
-        <w:numPr>
-          <w:ilvl w:val="1"/>
-          <w:numId w:val="7"/>
-        </w:numPr>
-      </w:pPr>
-      <w:r>
-        <w:t>Ưu tiên 2: Ai có tổng thời gian các câu trả lời đúng</w:t>
-      </w:r>
-      <w:r>
-        <w:t xml:space="preserve"> ngắn hơn</w:t>
+        <w:t>Kết quả từng câu:</w:t>
+      </w:r>
+    </w:p>
+    <w:p>
+      <w:pPr>
+        <w:pStyle w:val="ListParagraph"/>
+        <w:numPr>
+          <w:ilvl w:val="2"/>
+          <w:numId w:val="7"/>
+        </w:numPr>
+      </w:pPr>
+      <w:r>
+        <w:t>Đúng/Sai + Thời gian</w:t>
       </w:r>
       <w:bookmarkStart w:id="0" w:name="_GoBack"/>
       <w:bookmarkEnd w:id="0"/>
+    </w:p>
+    <w:p>
+      <w:pPr>
+        <w:pStyle w:val="ListParagraph"/>
+        <w:numPr>
+          <w:ilvl w:val="0"/>
+          <w:numId w:val="7"/>
+        </w:numPr>
+      </w:pPr>
+      <w:r>
+        <w:t>Quy định thắng thua:</w:t>
+      </w:r>
+    </w:p>
+    <w:p>
+      <w:pPr>
+        <w:pStyle w:val="ListParagraph"/>
+        <w:numPr>
+          <w:ilvl w:val="1"/>
+          <w:numId w:val="7"/>
+        </w:numPr>
+      </w:pPr>
+      <w:r>
+        <w:t>Ưu tiên 1: Ai có nhiều câu đúng hơn sẽ thắng</w:t>
+      </w:r>
+    </w:p>
+    <w:p>
+      <w:pPr>
+        <w:pStyle w:val="ListParagraph"/>
+        <w:numPr>
+          <w:ilvl w:val="1"/>
+          <w:numId w:val="7"/>
+        </w:numPr>
+      </w:pPr>
+      <w:r>
+        <w:t>Ưu tiên 2: Ai có tổng thời gian các câu trả lời đúng</w:t>
+      </w:r>
+      <w:r>
+        <w:t xml:space="preserve"> ngắn hơn</w:t>
+      </w:r>
       <w:r>
         <w:t xml:space="preserve"> sẽ</w:t>
       </w:r>

</xml_diff>

<commit_message>
+ Add publish feed
</commit_message>
<xml_diff>
--- a/GDD/Spect.docx
+++ b/GDD/Spect.docx
@@ -1284,39 +1284,12 @@
           <w:ilvl w:val="0"/>
           <w:numId w:val="7"/>
         </w:numPr>
-      </w:pPr>
-      <w:r>
-        <w:t xml:space="preserve">Thời gian cho mỗi câu hỏi là: </w:t>
-      </w:r>
-      <w:r>
-        <w:tab/>
-      </w:r>
-      <w:r>
-        <w:rPr>
-          <w:b/>
-        </w:rPr>
-        <w:t>20</w:t>
-      </w:r>
-      <w:r>
-        <w:rPr>
-          <w:b/>
-        </w:rPr>
-        <w:t>s</w:t>
-      </w:r>
+        <w:rPr>
+          <w:highlight w:val="yellow"/>
+        </w:rPr>
+      </w:pPr>
       <w:bookmarkStart w:id="0" w:name="_GoBack"/>
       <w:bookmarkEnd w:id="0"/>
-    </w:p>
-    <w:p>
-      <w:pPr>
-        <w:pStyle w:val="ListParagraph"/>
-        <w:numPr>
-          <w:ilvl w:val="0"/>
-          <w:numId w:val="7"/>
-        </w:numPr>
-        <w:rPr>
-          <w:highlight w:val="yellow"/>
-        </w:rPr>
-      </w:pPr>
       <w:r>
         <w:rPr>
           <w:highlight w:val="yellow"/>

</xml_diff>